<commit_message>
working on moving avg estimator for pitcher quality
</commit_message>
<xml_diff>
--- a/data_wrangling/Column Names.docx
+++ b/data_wrangling/Column Names.docx
@@ -1384,38 +1384,19 @@
         <w:rPr>
           <w:rFonts w:ascii="Arial" w:hAnsi="Arial" w:cs="Arial"/>
         </w:rPr>
-        <w:t xml:space="preserve">"EVENT_ER_CT" </w:t>
-      </w:r>
-      <w:r>
-        <w:rPr>
-          <w:rFonts w:ascii="Arial" w:hAnsi="Arial" w:cs="Arial"/>
-        </w:rPr>
-        <w:t>== integer number of runs earned during this plate appearance</w:t>
-      </w:r>
-      <w:r>
-        <w:rPr>
-          <w:rFonts w:ascii="Arial" w:hAnsi="Arial" w:cs="Arial"/>
-        </w:rPr>
-        <w:t xml:space="preserve">        </w:t>
-      </w:r>
-    </w:p>
-    <w:p>
-      <w:pPr>
-        <w:rPr>
-          <w:rFonts w:ascii="Arial" w:hAnsi="Arial" w:cs="Arial"/>
-        </w:rPr>
-      </w:pPr>
-      <w:r>
-        <w:rPr>
-          <w:rFonts w:ascii="Arial" w:hAnsi="Arial" w:cs="Arial"/>
-        </w:rPr>
-        <w:t>"EVENT_RBI_CT"</w:t>
-      </w:r>
-      <w:r>
-        <w:rPr>
-          <w:rFonts w:ascii="Arial" w:hAnsi="Arial" w:cs="Arial"/>
-        </w:rPr>
-        <w:t xml:space="preserve"> == integer number of RBIs during this plate appearance</w:t>
+        <w:t>"EVENT_PITCH_COUNT"</w:t>
+      </w:r>
+      <w:r>
+        <w:rPr>
+          <w:rFonts w:ascii="Arial" w:hAnsi="Arial" w:cs="Arial"/>
+        </w:rPr>
+        <w:t xml:space="preserve"> == integer number of pitches </w:t>
+      </w:r>
+      <w:r>
+        <w:rPr>
+          <w:rFonts w:ascii="Arial" w:hAnsi="Arial" w:cs="Arial"/>
+        </w:rPr>
+        <w:t>during this plate appearance</w:t>
       </w:r>
       <w:r>
         <w:rPr>
@@ -1434,37 +1415,6 @@
         <w:rPr>
           <w:rFonts w:ascii="Arial" w:hAnsi="Arial" w:cs="Arial"/>
         </w:rPr>
-        <w:t>"EVENT_PITCH_COUNT"</w:t>
-      </w:r>
-      <w:r>
-        <w:rPr>
-          <w:rFonts w:ascii="Arial" w:hAnsi="Arial" w:cs="Arial"/>
-        </w:rPr>
-        <w:t xml:space="preserve"> == integer number of pitches </w:t>
-      </w:r>
-      <w:r>
-        <w:rPr>
-          <w:rFonts w:ascii="Arial" w:hAnsi="Arial" w:cs="Arial"/>
-        </w:rPr>
-        <w:t>during this plate appearance</w:t>
-      </w:r>
-      <w:r>
-        <w:rPr>
-          <w:rFonts w:ascii="Arial" w:hAnsi="Arial" w:cs="Arial"/>
-        </w:rPr>
-        <w:t xml:space="preserve">         </w:t>
-      </w:r>
-    </w:p>
-    <w:p>
-      <w:pPr>
-        <w:rPr>
-          <w:rFonts w:ascii="Arial" w:hAnsi="Arial" w:cs="Arial"/>
-        </w:rPr>
-      </w:pPr>
-      <w:r>
-        <w:rPr>
-          <w:rFonts w:ascii="Arial" w:hAnsi="Arial" w:cs="Arial"/>
-        </w:rPr>
         <w:t>"PITCH_COUNT_CUMU"</w:t>
       </w:r>
       <w:r>
@@ -2075,57 +2025,276 @@
         </w:rPr>
         <w:t>”</w:t>
       </w:r>
+      <w:r>
+        <w:rPr>
+          <w:rFonts w:ascii="Arial" w:hAnsi="Arial" w:cs="Arial"/>
+        </w:rPr>
+        <w:t xml:space="preserve"> === final number of </w:t>
+      </w:r>
+      <w:proofErr w:type="spellStart"/>
+      <w:r>
+        <w:rPr>
+          <w:rFonts w:ascii="Arial" w:hAnsi="Arial" w:cs="Arial"/>
+        </w:rPr>
+        <w:t>wOBA</w:t>
+      </w:r>
+      <w:proofErr w:type="spellEnd"/>
+      <w:r>
+        <w:rPr>
+          <w:rFonts w:ascii="Arial" w:hAnsi="Arial" w:cs="Arial"/>
+        </w:rPr>
+        <w:t xml:space="preserve"> appearances for this pitcher this season</w:t>
+      </w:r>
+    </w:p>
+    <w:p>
+      <w:pPr>
+        <w:rPr>
+          <w:rFonts w:ascii="Arial" w:hAnsi="Arial" w:cs="Arial"/>
+        </w:rPr>
+      </w:pPr>
+      <w:r>
+        <w:rPr>
+          <w:rFonts w:ascii="Arial" w:hAnsi="Arial" w:cs="Arial"/>
+        </w:rPr>
+        <w:t xml:space="preserve"> </w:t>
+      </w:r>
+      <w:r>
+        <w:rPr>
+          <w:rFonts w:ascii="Arial" w:hAnsi="Arial" w:cs="Arial"/>
+        </w:rPr>
+        <w:t>“BASE_STATE” === {000,100,010,001,110,101,011,111} indicates the men on base, as a string, at the start of this plate appearanc</w:t>
+      </w:r>
+      <w:r>
+        <w:rPr>
+          <w:rFonts w:ascii="Arial" w:hAnsi="Arial" w:cs="Arial"/>
+        </w:rPr>
+        <w:t>e</w:t>
+      </w:r>
+    </w:p>
+    <w:p>
+      <w:pPr>
+        <w:rPr>
+          <w:rFonts w:ascii="Arial" w:hAnsi="Arial" w:cs="Arial"/>
+        </w:rPr>
+      </w:pPr>
+    </w:p>
+    <w:p>
+      <w:pPr>
+        <w:rPr>
+          <w:rFonts w:ascii="Arial" w:hAnsi="Arial" w:cs="Arial"/>
+        </w:rPr>
+      </w:pPr>
+    </w:p>
+    <w:p>
+      <w:pPr>
+        <w:rPr>
+          <w:rFonts w:ascii="Arial" w:hAnsi="Arial" w:cs="Arial"/>
+        </w:rPr>
+      </w:pPr>
+    </w:p>
+    <w:p>
+      <w:pPr>
+        <w:rPr>
+          <w:rFonts w:ascii="Arial" w:hAnsi="Arial" w:cs="Arial"/>
+        </w:rPr>
+      </w:pPr>
+    </w:p>
+    <w:p>
+      <w:pPr>
+        <w:rPr>
+          <w:rFonts w:ascii="Arial" w:hAnsi="Arial" w:cs="Arial"/>
+        </w:rPr>
+      </w:pPr>
+    </w:p>
+    <w:p>
+      <w:pPr>
+        <w:rPr>
+          <w:rFonts w:ascii="Arial" w:hAnsi="Arial" w:cs="Arial"/>
+        </w:rPr>
+      </w:pPr>
+    </w:p>
+    <w:p>
+      <w:pPr>
+        <w:rPr>
+          <w:rFonts w:ascii="Arial" w:hAnsi="Arial" w:cs="Arial"/>
+        </w:rPr>
+      </w:pPr>
+    </w:p>
+    <w:p>
+      <w:pPr>
+        <w:rPr>
+          <w:rFonts w:ascii="Arial" w:hAnsi="Arial" w:cs="Arial"/>
+        </w:rPr>
+      </w:pPr>
+    </w:p>
+    <w:p>
+      <w:pPr>
+        <w:rPr>
+          <w:rFonts w:ascii="Arial" w:hAnsi="Arial" w:cs="Arial"/>
+        </w:rPr>
+      </w:pPr>
       <w:bookmarkStart w:id="0" w:name="_GoBack"/>
       <w:bookmarkEnd w:id="0"/>
-      <w:r>
-        <w:rPr>
-          <w:rFonts w:ascii="Arial" w:hAnsi="Arial" w:cs="Arial"/>
-        </w:rPr>
-        <w:t xml:space="preserve"> === final number of </w:t>
+    </w:p>
+    <w:p>
+      <w:pPr>
+        <w:rPr>
+          <w:rFonts w:ascii="Arial" w:hAnsi="Arial" w:cs="Arial"/>
+        </w:rPr>
+      </w:pPr>
+    </w:p>
+    <w:p>
+      <w:pPr>
+        <w:rPr>
+          <w:rFonts w:ascii="Arial" w:hAnsi="Arial" w:cs="Arial"/>
+        </w:rPr>
+      </w:pPr>
+    </w:p>
+    <w:p>
+      <w:pPr>
+        <w:rPr>
+          <w:rFonts w:ascii="Arial" w:hAnsi="Arial" w:cs="Arial"/>
+        </w:rPr>
+      </w:pPr>
+    </w:p>
+    <w:p>
+      <w:pPr>
+        <w:rPr>
+          <w:rFonts w:ascii="Arial" w:hAnsi="Arial" w:cs="Arial"/>
+          <w:i/>
+          <w:u w:val="single"/>
+        </w:rPr>
+      </w:pPr>
+      <w:r>
+        <w:rPr>
+          <w:rFonts w:ascii="Arial" w:hAnsi="Arial" w:cs="Arial"/>
+          <w:i/>
+          <w:u w:val="single"/>
+        </w:rPr>
+        <w:lastRenderedPageBreak/>
+        <w:t>Discontinued: need to be fixed and added back</w:t>
+      </w:r>
+    </w:p>
+    <w:p>
+      <w:pPr>
+        <w:rPr>
+          <w:rFonts w:ascii="Arial" w:hAnsi="Arial" w:cs="Arial"/>
+        </w:rPr>
+      </w:pPr>
+      <w:r>
+        <w:rPr>
+          <w:rFonts w:ascii="Arial" w:hAnsi="Arial" w:cs="Arial"/>
+        </w:rPr>
+        <w:t xml:space="preserve">"EVENT_ER_CT" </w:t>
+      </w:r>
+      <w:r>
+        <w:rPr>
+          <w:rFonts w:ascii="Arial" w:hAnsi="Arial" w:cs="Arial"/>
+        </w:rPr>
+        <w:t>== integer number of runs earned during this plate appearance</w:t>
+      </w:r>
+      <w:r>
+        <w:rPr>
+          <w:rFonts w:ascii="Arial" w:hAnsi="Arial" w:cs="Arial"/>
+        </w:rPr>
+        <w:t xml:space="preserve"> </w:t>
+      </w:r>
+      <w:r>
+        <w:rPr>
+          <w:rFonts w:ascii="Arial" w:hAnsi="Arial" w:cs="Arial"/>
+        </w:rPr>
+        <w:t>[slight errors have been noticed in this column, i.e. values of -1 due to error in earned runs recording, to be fixed soon. For now please use EVENT_RUNS which is ok.]</w:t>
+      </w:r>
+      <w:r>
+        <w:rPr>
+          <w:rFonts w:ascii="Arial" w:hAnsi="Arial" w:cs="Arial"/>
+        </w:rPr>
+        <w:t xml:space="preserve">       </w:t>
+      </w:r>
+    </w:p>
+    <w:p>
+      <w:pPr>
+        <w:rPr>
+          <w:rFonts w:ascii="Arial" w:hAnsi="Arial" w:cs="Arial"/>
+        </w:rPr>
+      </w:pPr>
+      <w:r>
+        <w:rPr>
+          <w:rFonts w:ascii="Arial" w:hAnsi="Arial" w:cs="Arial"/>
+        </w:rPr>
+        <w:t>"EVENT_RBI_CT"</w:t>
+      </w:r>
+      <w:r>
+        <w:rPr>
+          <w:rFonts w:ascii="Arial" w:hAnsi="Arial" w:cs="Arial"/>
+        </w:rPr>
+        <w:t xml:space="preserve"> == integer number of RBIs during this plate appearance [slight errors have been noticed in this column, i.e. values of -1 due to error in </w:t>
       </w:r>
       <w:proofErr w:type="spellStart"/>
       <w:r>
         <w:rPr>
           <w:rFonts w:ascii="Arial" w:hAnsi="Arial" w:cs="Arial"/>
         </w:rPr>
-        <w:t>wOBA</w:t>
+        <w:t>rbi</w:t>
       </w:r>
       <w:proofErr w:type="spellEnd"/>
       <w:r>
         <w:rPr>
           <w:rFonts w:ascii="Arial" w:hAnsi="Arial" w:cs="Arial"/>
         </w:rPr>
-        <w:t xml:space="preserve"> appearances for this pitcher this season</w:t>
-      </w:r>
-    </w:p>
-    <w:p>
-      <w:pPr>
-        <w:rPr>
-          <w:rFonts w:ascii="Arial" w:hAnsi="Arial" w:cs="Arial"/>
-        </w:rPr>
-      </w:pPr>
-    </w:p>
-    <w:p>
-      <w:pPr>
-        <w:rPr>
-          <w:rFonts w:ascii="Arial" w:hAnsi="Arial" w:cs="Arial"/>
-          <w:b/>
-        </w:rPr>
-      </w:pPr>
-    </w:p>
-    <w:p>
-      <w:pPr>
-        <w:rPr>
-          <w:rFonts w:ascii="Arial" w:hAnsi="Arial" w:cs="Arial"/>
-          <w:b/>
-        </w:rPr>
-      </w:pPr>
-    </w:p>
-    <w:p>
-      <w:pPr>
-        <w:rPr>
-          <w:rFonts w:ascii="Arial" w:hAnsi="Arial" w:cs="Arial"/>
-          <w:b/>
+        <w:t xml:space="preserve"> recording, to be fixed soon. For now please use EVENT_RUNS which is ok.]</w:t>
+      </w:r>
+      <w:r>
+        <w:rPr>
+          <w:rFonts w:ascii="Arial" w:hAnsi="Arial" w:cs="Arial"/>
+        </w:rPr>
+        <w:t xml:space="preserve">             </w:t>
+      </w:r>
+    </w:p>
+    <w:p>
+      <w:pPr>
+        <w:rPr>
+          <w:rFonts w:ascii="Arial" w:hAnsi="Arial" w:cs="Arial"/>
+        </w:rPr>
+      </w:pPr>
+      <w:r>
+        <w:rPr>
+          <w:rFonts w:ascii="Arial" w:hAnsi="Arial" w:cs="Arial"/>
+        </w:rPr>
+        <w:t>“MAN_ON_1ST” === 1 if there is a man on first base at the start of this plate appearance, else 0</w:t>
+      </w:r>
+    </w:p>
+    <w:p>
+      <w:pPr>
+        <w:rPr>
+          <w:rFonts w:ascii="Arial" w:hAnsi="Arial" w:cs="Arial"/>
+        </w:rPr>
+      </w:pPr>
+      <w:r>
+        <w:rPr>
+          <w:rFonts w:ascii="Arial" w:hAnsi="Arial" w:cs="Arial"/>
+        </w:rPr>
+        <w:t>“MAN_ON_2ND” === 1 if there is a man on second base at the start of this plate appearance, else 0</w:t>
+      </w:r>
+    </w:p>
+    <w:p>
+      <w:pPr>
+        <w:rPr>
+          <w:rFonts w:ascii="Arial" w:hAnsi="Arial" w:cs="Arial"/>
+        </w:rPr>
+      </w:pPr>
+      <w:r>
+        <w:rPr>
+          <w:rFonts w:ascii="Arial" w:hAnsi="Arial" w:cs="Arial"/>
+        </w:rPr>
+        <w:t>“MAN_ON_3RD” === 1 if there is a man on third base at the start of this plate appearance, else 0</w:t>
+      </w:r>
+    </w:p>
+    <w:p>
+      <w:pPr>
+        <w:rPr>
+          <w:rFonts w:ascii="Arial" w:hAnsi="Arial" w:cs="Arial"/>
+          <w:i/>
         </w:rPr>
       </w:pPr>
     </w:p>

</xml_diff>